<commit_message>
A table link is added
</commit_message>
<xml_diff>
--- a/HTML.docx
+++ b/HTML.docx
@@ -45,6 +45,58 @@
       <w:r>
         <w:t>Description list</w:t>
       </w:r>
+    </w:p>
+    <w:p>
+      <w:pPr>
+        <w:pStyle w:val="NoSpacing"/>
+      </w:pPr>
+      <w:r>
+        <w:t>Link:</w:t>
+      </w:r>
+    </w:p>
+    <w:p>
+      <w:pPr>
+        <w:pStyle w:val="NoSpacing"/>
+        <w:numPr>
+          <w:ilvl w:val="0"/>
+          <w:numId w:val="2"/>
+        </w:numPr>
+      </w:pPr>
+      <w:r>
+        <w:t>Id…</w:t>
+      </w:r>
+    </w:p>
+    <w:p>
+      <w:pPr>
+        <w:pStyle w:val="NoSpacing"/>
+        <w:numPr>
+          <w:ilvl w:val="0"/>
+          <w:numId w:val="2"/>
+        </w:numPr>
+      </w:pPr>
+      <w:r>
+        <w:t>Anchor</w:t>
+      </w:r>
+    </w:p>
+    <w:p>
+      <w:pPr>
+        <w:pStyle w:val="NoSpacing"/>
+        <w:numPr>
+          <w:ilvl w:val="0"/>
+          <w:numId w:val="2"/>
+        </w:numPr>
+      </w:pPr>
+      <w:proofErr w:type="spellStart"/>
+      <w:r>
+        <w:t>href</w:t>
+      </w:r>
+      <w:proofErr w:type="spellEnd"/>
+    </w:p>
+    <w:p>
+      <w:pPr>
+        <w:pStyle w:val="NoSpacing"/>
+        <w:ind w:left="720"/>
+      </w:pPr>
     </w:p>
     <w:sectPr>
       <w:pgSz w:w="12240" w:h="15840"/>
@@ -171,8 +223,124 @@
       </w:rPr>
     </w:lvl>
   </w:abstractNum>
+  <w:abstractNum w:abstractNumId="1">
+    <w:nsid w:val="63D47F9C"/>
+    <w:multiLevelType w:val="hybridMultilevel"/>
+    <w:tmpl w:val="8F041658"/>
+    <w:lvl w:ilvl="0" w:tplc="04090001">
+      <w:start w:val="1"/>
+      <w:numFmt w:val="bullet"/>
+      <w:lvlText w:val=""/>
+      <w:lvlJc w:val="left"/>
+      <w:pPr>
+        <w:ind w:left="720" w:hanging="360"/>
+      </w:pPr>
+      <w:rPr>
+        <w:rFonts w:ascii="Symbol" w:hAnsi="Symbol" w:hint="default"/>
+      </w:rPr>
+    </w:lvl>
+    <w:lvl w:ilvl="1" w:tplc="04090003" w:tentative="1">
+      <w:start w:val="1"/>
+      <w:numFmt w:val="bullet"/>
+      <w:lvlText w:val="o"/>
+      <w:lvlJc w:val="left"/>
+      <w:pPr>
+        <w:ind w:left="1440" w:hanging="360"/>
+      </w:pPr>
+      <w:rPr>
+        <w:rFonts w:ascii="Courier New" w:hAnsi="Courier New" w:cs="Courier New" w:hint="default"/>
+      </w:rPr>
+    </w:lvl>
+    <w:lvl w:ilvl="2" w:tplc="04090005" w:tentative="1">
+      <w:start w:val="1"/>
+      <w:numFmt w:val="bullet"/>
+      <w:lvlText w:val=""/>
+      <w:lvlJc w:val="left"/>
+      <w:pPr>
+        <w:ind w:left="2160" w:hanging="360"/>
+      </w:pPr>
+      <w:rPr>
+        <w:rFonts w:ascii="Wingdings" w:hAnsi="Wingdings" w:hint="default"/>
+      </w:rPr>
+    </w:lvl>
+    <w:lvl w:ilvl="3" w:tplc="04090001" w:tentative="1">
+      <w:start w:val="1"/>
+      <w:numFmt w:val="bullet"/>
+      <w:lvlText w:val=""/>
+      <w:lvlJc w:val="left"/>
+      <w:pPr>
+        <w:ind w:left="2880" w:hanging="360"/>
+      </w:pPr>
+      <w:rPr>
+        <w:rFonts w:ascii="Symbol" w:hAnsi="Symbol" w:hint="default"/>
+      </w:rPr>
+    </w:lvl>
+    <w:lvl w:ilvl="4" w:tplc="04090003" w:tentative="1">
+      <w:start w:val="1"/>
+      <w:numFmt w:val="bullet"/>
+      <w:lvlText w:val="o"/>
+      <w:lvlJc w:val="left"/>
+      <w:pPr>
+        <w:ind w:left="3600" w:hanging="360"/>
+      </w:pPr>
+      <w:rPr>
+        <w:rFonts w:ascii="Courier New" w:hAnsi="Courier New" w:cs="Courier New" w:hint="default"/>
+      </w:rPr>
+    </w:lvl>
+    <w:lvl w:ilvl="5" w:tplc="04090005" w:tentative="1">
+      <w:start w:val="1"/>
+      <w:numFmt w:val="bullet"/>
+      <w:lvlText w:val=""/>
+      <w:lvlJc w:val="left"/>
+      <w:pPr>
+        <w:ind w:left="4320" w:hanging="360"/>
+      </w:pPr>
+      <w:rPr>
+        <w:rFonts w:ascii="Wingdings" w:hAnsi="Wingdings" w:hint="default"/>
+      </w:rPr>
+    </w:lvl>
+    <w:lvl w:ilvl="6" w:tplc="04090001" w:tentative="1">
+      <w:start w:val="1"/>
+      <w:numFmt w:val="bullet"/>
+      <w:lvlText w:val=""/>
+      <w:lvlJc w:val="left"/>
+      <w:pPr>
+        <w:ind w:left="5040" w:hanging="360"/>
+      </w:pPr>
+      <w:rPr>
+        <w:rFonts w:ascii="Symbol" w:hAnsi="Symbol" w:hint="default"/>
+      </w:rPr>
+    </w:lvl>
+    <w:lvl w:ilvl="7" w:tplc="04090003" w:tentative="1">
+      <w:start w:val="1"/>
+      <w:numFmt w:val="bullet"/>
+      <w:lvlText w:val="o"/>
+      <w:lvlJc w:val="left"/>
+      <w:pPr>
+        <w:ind w:left="5760" w:hanging="360"/>
+      </w:pPr>
+      <w:rPr>
+        <w:rFonts w:ascii="Courier New" w:hAnsi="Courier New" w:cs="Courier New" w:hint="default"/>
+      </w:rPr>
+    </w:lvl>
+    <w:lvl w:ilvl="8" w:tplc="04090005" w:tentative="1">
+      <w:start w:val="1"/>
+      <w:numFmt w:val="bullet"/>
+      <w:lvlText w:val=""/>
+      <w:lvlJc w:val="left"/>
+      <w:pPr>
+        <w:ind w:left="6480" w:hanging="360"/>
+      </w:pPr>
+      <w:rPr>
+        <w:rFonts w:ascii="Wingdings" w:hAnsi="Wingdings" w:hint="default"/>
+      </w:rPr>
+    </w:lvl>
+  </w:abstractNum>
   <w:num w:numId="1">
     <w:abstractNumId w:val="0"/>
+  </w:num>
+  <w:num w:numId="2">
+    <w:abstractNumId w:val="1"/>
   </w:num>
 </w:numbering>
 </file>
@@ -336,6 +504,7 @@
   <w:style w:type="paragraph" w:default="1" w:styleId="Normal">
     <w:name w:val="Normal"/>
     <w:qFormat/>
+    <w:rsid w:val="00DD6E45"/>
   </w:style>
   <w:style w:type="character" w:default="1" w:styleId="DefaultParagraphFont">
     <w:name w:val="Default Paragraph Font"/>

</xml_diff>

<commit_message>
A form link is added on list.html
</commit_message>
<xml_diff>
--- a/HTML.docx
+++ b/HTML.docx
@@ -88,9 +88,174 @@
       </w:pPr>
       <w:proofErr w:type="spellStart"/>
       <w:r>
-        <w:t>href</w:t>
+        <w:t>H</w:t>
+      </w:r>
+      <w:r>
+        <w:t>ref</w:t>
       </w:r>
       <w:proofErr w:type="spellEnd"/>
+    </w:p>
+    <w:p>
+      <w:pPr>
+        <w:pStyle w:val="NoSpacing"/>
+      </w:pPr>
+      <w:r>
+        <w:t>Table</w:t>
+      </w:r>
+    </w:p>
+    <w:p>
+      <w:pPr>
+        <w:pStyle w:val="NoSpacing"/>
+        <w:numPr>
+          <w:ilvl w:val="0"/>
+          <w:numId w:val="3"/>
+        </w:numPr>
+      </w:pPr>
+      <w:r>
+        <w:t>Table row</w:t>
+      </w:r>
+    </w:p>
+    <w:p>
+      <w:pPr>
+        <w:pStyle w:val="NoSpacing"/>
+        <w:numPr>
+          <w:ilvl w:val="0"/>
+          <w:numId w:val="3"/>
+        </w:numPr>
+      </w:pPr>
+      <w:r>
+        <w:t>Table header</w:t>
+      </w:r>
+    </w:p>
+    <w:p>
+      <w:pPr>
+        <w:pStyle w:val="NoSpacing"/>
+        <w:numPr>
+          <w:ilvl w:val="0"/>
+          <w:numId w:val="3"/>
+        </w:numPr>
+      </w:pPr>
+      <w:r>
+        <w:t>Table data</w:t>
+      </w:r>
+    </w:p>
+    <w:p>
+      <w:pPr>
+        <w:pStyle w:val="NoSpacing"/>
+      </w:pPr>
+      <w:r>
+        <w:t>Forms</w:t>
+      </w:r>
+    </w:p>
+    <w:p>
+      <w:pPr>
+        <w:pStyle w:val="NoSpacing"/>
+        <w:numPr>
+          <w:ilvl w:val="0"/>
+          <w:numId w:val="4"/>
+        </w:numPr>
+      </w:pPr>
+      <w:r>
+        <w:t>Email</w:t>
+      </w:r>
+    </w:p>
+    <w:p>
+      <w:pPr>
+        <w:pStyle w:val="NoSpacing"/>
+        <w:numPr>
+          <w:ilvl w:val="0"/>
+          <w:numId w:val="4"/>
+        </w:numPr>
+      </w:pPr>
+      <w:r>
+        <w:t>Password</w:t>
+      </w:r>
+    </w:p>
+    <w:p>
+      <w:pPr>
+        <w:pStyle w:val="NoSpacing"/>
+        <w:numPr>
+          <w:ilvl w:val="0"/>
+          <w:numId w:val="4"/>
+        </w:numPr>
+      </w:pPr>
+      <w:r>
+        <w:t>Text</w:t>
+      </w:r>
+    </w:p>
+    <w:p>
+      <w:pPr>
+        <w:pStyle w:val="NoSpacing"/>
+        <w:numPr>
+          <w:ilvl w:val="0"/>
+          <w:numId w:val="4"/>
+        </w:numPr>
+      </w:pPr>
+      <w:r>
+        <w:t>Number</w:t>
+      </w:r>
+    </w:p>
+    <w:p>
+      <w:pPr>
+        <w:pStyle w:val="NoSpacing"/>
+        <w:numPr>
+          <w:ilvl w:val="0"/>
+          <w:numId w:val="4"/>
+        </w:numPr>
+      </w:pPr>
+      <w:r>
+        <w:t>Tel</w:t>
+      </w:r>
+    </w:p>
+    <w:p>
+      <w:pPr>
+        <w:pStyle w:val="NoSpacing"/>
+        <w:numPr>
+          <w:ilvl w:val="0"/>
+          <w:numId w:val="4"/>
+        </w:numPr>
+      </w:pPr>
+      <w:proofErr w:type="spellStart"/>
+      <w:r>
+        <w:t>Url</w:t>
+      </w:r>
+      <w:proofErr w:type="spellEnd"/>
+    </w:p>
+    <w:p>
+      <w:pPr>
+        <w:pStyle w:val="NoSpacing"/>
+        <w:numPr>
+          <w:ilvl w:val="0"/>
+          <w:numId w:val="4"/>
+        </w:numPr>
+      </w:pPr>
+      <w:r>
+        <w:t>Checkbox</w:t>
+      </w:r>
+    </w:p>
+    <w:p>
+      <w:pPr>
+        <w:pStyle w:val="NoSpacing"/>
+        <w:numPr>
+          <w:ilvl w:val="0"/>
+          <w:numId w:val="4"/>
+        </w:numPr>
+      </w:pPr>
+      <w:r>
+        <w:t>Radio</w:t>
+      </w:r>
+    </w:p>
+    <w:p>
+      <w:pPr>
+        <w:pStyle w:val="NoSpacing"/>
+        <w:numPr>
+          <w:ilvl w:val="0"/>
+          <w:numId w:val="4"/>
+        </w:numPr>
+      </w:pPr>
+      <w:r>
+        <w:t>….</w:t>
+      </w:r>
     </w:p>
     <w:p>
       <w:pPr>
@@ -224,9 +389,235 @@
     </w:lvl>
   </w:abstractNum>
   <w:abstractNum w:abstractNumId="1">
+    <w:nsid w:val="43501E9C"/>
+    <w:multiLevelType w:val="hybridMultilevel"/>
+    <w:tmpl w:val="DC46036E"/>
+    <w:lvl w:ilvl="0" w:tplc="04090001">
+      <w:start w:val="1"/>
+      <w:numFmt w:val="bullet"/>
+      <w:lvlText w:val=""/>
+      <w:lvlJc w:val="left"/>
+      <w:pPr>
+        <w:ind w:left="720" w:hanging="360"/>
+      </w:pPr>
+      <w:rPr>
+        <w:rFonts w:ascii="Symbol" w:hAnsi="Symbol" w:hint="default"/>
+      </w:rPr>
+    </w:lvl>
+    <w:lvl w:ilvl="1" w:tplc="04090003" w:tentative="1">
+      <w:start w:val="1"/>
+      <w:numFmt w:val="bullet"/>
+      <w:lvlText w:val="o"/>
+      <w:lvlJc w:val="left"/>
+      <w:pPr>
+        <w:ind w:left="1440" w:hanging="360"/>
+      </w:pPr>
+      <w:rPr>
+        <w:rFonts w:ascii="Courier New" w:hAnsi="Courier New" w:cs="Courier New" w:hint="default"/>
+      </w:rPr>
+    </w:lvl>
+    <w:lvl w:ilvl="2" w:tplc="04090005" w:tentative="1">
+      <w:start w:val="1"/>
+      <w:numFmt w:val="bullet"/>
+      <w:lvlText w:val=""/>
+      <w:lvlJc w:val="left"/>
+      <w:pPr>
+        <w:ind w:left="2160" w:hanging="360"/>
+      </w:pPr>
+      <w:rPr>
+        <w:rFonts w:ascii="Wingdings" w:hAnsi="Wingdings" w:hint="default"/>
+      </w:rPr>
+    </w:lvl>
+    <w:lvl w:ilvl="3" w:tplc="04090001" w:tentative="1">
+      <w:start w:val="1"/>
+      <w:numFmt w:val="bullet"/>
+      <w:lvlText w:val=""/>
+      <w:lvlJc w:val="left"/>
+      <w:pPr>
+        <w:ind w:left="2880" w:hanging="360"/>
+      </w:pPr>
+      <w:rPr>
+        <w:rFonts w:ascii="Symbol" w:hAnsi="Symbol" w:hint="default"/>
+      </w:rPr>
+    </w:lvl>
+    <w:lvl w:ilvl="4" w:tplc="04090003" w:tentative="1">
+      <w:start w:val="1"/>
+      <w:numFmt w:val="bullet"/>
+      <w:lvlText w:val="o"/>
+      <w:lvlJc w:val="left"/>
+      <w:pPr>
+        <w:ind w:left="3600" w:hanging="360"/>
+      </w:pPr>
+      <w:rPr>
+        <w:rFonts w:ascii="Courier New" w:hAnsi="Courier New" w:cs="Courier New" w:hint="default"/>
+      </w:rPr>
+    </w:lvl>
+    <w:lvl w:ilvl="5" w:tplc="04090005" w:tentative="1">
+      <w:start w:val="1"/>
+      <w:numFmt w:val="bullet"/>
+      <w:lvlText w:val=""/>
+      <w:lvlJc w:val="left"/>
+      <w:pPr>
+        <w:ind w:left="4320" w:hanging="360"/>
+      </w:pPr>
+      <w:rPr>
+        <w:rFonts w:ascii="Wingdings" w:hAnsi="Wingdings" w:hint="default"/>
+      </w:rPr>
+    </w:lvl>
+    <w:lvl w:ilvl="6" w:tplc="04090001" w:tentative="1">
+      <w:start w:val="1"/>
+      <w:numFmt w:val="bullet"/>
+      <w:lvlText w:val=""/>
+      <w:lvlJc w:val="left"/>
+      <w:pPr>
+        <w:ind w:left="5040" w:hanging="360"/>
+      </w:pPr>
+      <w:rPr>
+        <w:rFonts w:ascii="Symbol" w:hAnsi="Symbol" w:hint="default"/>
+      </w:rPr>
+    </w:lvl>
+    <w:lvl w:ilvl="7" w:tplc="04090003" w:tentative="1">
+      <w:start w:val="1"/>
+      <w:numFmt w:val="bullet"/>
+      <w:lvlText w:val="o"/>
+      <w:lvlJc w:val="left"/>
+      <w:pPr>
+        <w:ind w:left="5760" w:hanging="360"/>
+      </w:pPr>
+      <w:rPr>
+        <w:rFonts w:ascii="Courier New" w:hAnsi="Courier New" w:cs="Courier New" w:hint="default"/>
+      </w:rPr>
+    </w:lvl>
+    <w:lvl w:ilvl="8" w:tplc="04090005" w:tentative="1">
+      <w:start w:val="1"/>
+      <w:numFmt w:val="bullet"/>
+      <w:lvlText w:val=""/>
+      <w:lvlJc w:val="left"/>
+      <w:pPr>
+        <w:ind w:left="6480" w:hanging="360"/>
+      </w:pPr>
+      <w:rPr>
+        <w:rFonts w:ascii="Wingdings" w:hAnsi="Wingdings" w:hint="default"/>
+      </w:rPr>
+    </w:lvl>
+  </w:abstractNum>
+  <w:abstractNum w:abstractNumId="2">
     <w:nsid w:val="63D47F9C"/>
     <w:multiLevelType w:val="hybridMultilevel"/>
     <w:tmpl w:val="8F041658"/>
+    <w:lvl w:ilvl="0" w:tplc="04090001">
+      <w:start w:val="1"/>
+      <w:numFmt w:val="bullet"/>
+      <w:lvlText w:val=""/>
+      <w:lvlJc w:val="left"/>
+      <w:pPr>
+        <w:ind w:left="720" w:hanging="360"/>
+      </w:pPr>
+      <w:rPr>
+        <w:rFonts w:ascii="Symbol" w:hAnsi="Symbol" w:hint="default"/>
+      </w:rPr>
+    </w:lvl>
+    <w:lvl w:ilvl="1" w:tplc="04090003" w:tentative="1">
+      <w:start w:val="1"/>
+      <w:numFmt w:val="bullet"/>
+      <w:lvlText w:val="o"/>
+      <w:lvlJc w:val="left"/>
+      <w:pPr>
+        <w:ind w:left="1440" w:hanging="360"/>
+      </w:pPr>
+      <w:rPr>
+        <w:rFonts w:ascii="Courier New" w:hAnsi="Courier New" w:cs="Courier New" w:hint="default"/>
+      </w:rPr>
+    </w:lvl>
+    <w:lvl w:ilvl="2" w:tplc="04090005" w:tentative="1">
+      <w:start w:val="1"/>
+      <w:numFmt w:val="bullet"/>
+      <w:lvlText w:val=""/>
+      <w:lvlJc w:val="left"/>
+      <w:pPr>
+        <w:ind w:left="2160" w:hanging="360"/>
+      </w:pPr>
+      <w:rPr>
+        <w:rFonts w:ascii="Wingdings" w:hAnsi="Wingdings" w:hint="default"/>
+      </w:rPr>
+    </w:lvl>
+    <w:lvl w:ilvl="3" w:tplc="04090001" w:tentative="1">
+      <w:start w:val="1"/>
+      <w:numFmt w:val="bullet"/>
+      <w:lvlText w:val=""/>
+      <w:lvlJc w:val="left"/>
+      <w:pPr>
+        <w:ind w:left="2880" w:hanging="360"/>
+      </w:pPr>
+      <w:rPr>
+        <w:rFonts w:ascii="Symbol" w:hAnsi="Symbol" w:hint="default"/>
+      </w:rPr>
+    </w:lvl>
+    <w:lvl w:ilvl="4" w:tplc="04090003" w:tentative="1">
+      <w:start w:val="1"/>
+      <w:numFmt w:val="bullet"/>
+      <w:lvlText w:val="o"/>
+      <w:lvlJc w:val="left"/>
+      <w:pPr>
+        <w:ind w:left="3600" w:hanging="360"/>
+      </w:pPr>
+      <w:rPr>
+        <w:rFonts w:ascii="Courier New" w:hAnsi="Courier New" w:cs="Courier New" w:hint="default"/>
+      </w:rPr>
+    </w:lvl>
+    <w:lvl w:ilvl="5" w:tplc="04090005" w:tentative="1">
+      <w:start w:val="1"/>
+      <w:numFmt w:val="bullet"/>
+      <w:lvlText w:val=""/>
+      <w:lvlJc w:val="left"/>
+      <w:pPr>
+        <w:ind w:left="4320" w:hanging="360"/>
+      </w:pPr>
+      <w:rPr>
+        <w:rFonts w:ascii="Wingdings" w:hAnsi="Wingdings" w:hint="default"/>
+      </w:rPr>
+    </w:lvl>
+    <w:lvl w:ilvl="6" w:tplc="04090001" w:tentative="1">
+      <w:start w:val="1"/>
+      <w:numFmt w:val="bullet"/>
+      <w:lvlText w:val=""/>
+      <w:lvlJc w:val="left"/>
+      <w:pPr>
+        <w:ind w:left="5040" w:hanging="360"/>
+      </w:pPr>
+      <w:rPr>
+        <w:rFonts w:ascii="Symbol" w:hAnsi="Symbol" w:hint="default"/>
+      </w:rPr>
+    </w:lvl>
+    <w:lvl w:ilvl="7" w:tplc="04090003" w:tentative="1">
+      <w:start w:val="1"/>
+      <w:numFmt w:val="bullet"/>
+      <w:lvlText w:val="o"/>
+      <w:lvlJc w:val="left"/>
+      <w:pPr>
+        <w:ind w:left="5760" w:hanging="360"/>
+      </w:pPr>
+      <w:rPr>
+        <w:rFonts w:ascii="Courier New" w:hAnsi="Courier New" w:cs="Courier New" w:hint="default"/>
+      </w:rPr>
+    </w:lvl>
+    <w:lvl w:ilvl="8" w:tplc="04090005" w:tentative="1">
+      <w:start w:val="1"/>
+      <w:numFmt w:val="bullet"/>
+      <w:lvlText w:val=""/>
+      <w:lvlJc w:val="left"/>
+      <w:pPr>
+        <w:ind w:left="6480" w:hanging="360"/>
+      </w:pPr>
+      <w:rPr>
+        <w:rFonts w:ascii="Wingdings" w:hAnsi="Wingdings" w:hint="default"/>
+      </w:rPr>
+    </w:lvl>
+  </w:abstractNum>
+  <w:abstractNum w:abstractNumId="3">
+    <w:nsid w:val="643C1B87"/>
+    <w:multiLevelType w:val="hybridMultilevel"/>
+    <w:tmpl w:val="7A4C1C8C"/>
     <w:lvl w:ilvl="0" w:tplc="04090001">
       <w:start w:val="1"/>
       <w:numFmt w:val="bullet"/>
@@ -340,7 +731,13 @@
     <w:abstractNumId w:val="0"/>
   </w:num>
   <w:num w:numId="2">
+    <w:abstractNumId w:val="2"/>
+  </w:num>
+  <w:num w:numId="3">
     <w:abstractNumId w:val="1"/>
+  </w:num>
+  <w:num w:numId="4">
+    <w:abstractNumId w:val="3"/>
   </w:num>
 </w:numbering>
 </file>

</xml_diff>